<commit_message>
Update code with latest changes
</commit_message>
<xml_diff>
--- a/第五次组会笔记.docx
+++ b/第五次组会笔记.docx
@@ -84,13 +84,7 @@
         <w:t>先assume 有unlimited drone 来进行 delivery</w:t>
       </w:r>
     </w:p>
-    <w:p>
-      <w:pPr>
-        <w:rPr>
-          <w:rFonts w:hint="eastAsia"/>
-        </w:rPr>
-      </w:pPr>
-    </w:p>
+    <w:p/>
     <w:sectPr>
       <w:pgSz w:w="11906" w:h="16838"/>
       <w:pgMar w:top="1440" w:right="1800" w:bottom="1440" w:left="1800" w:header="851" w:footer="992" w:gutter="0"/>

</xml_diff>